<commit_message>
Refactor Prompt Surgeon guidelines: enhance clarity on subject description, camera settings, and add expanded prompt tips for improved image-to-video outputs.
</commit_message>
<xml_diff>
--- a/Good Prompts.docx
+++ b/Good Prompts.docx
@@ -103,183 +103,75 @@
     </w:p>
     <w:p/>
     <w:p>
-      <w:r>
-        <w:t>Image</w:t>
-      </w:r>
-      <w:r>
+      <w:pPr>
+        <w:pStyle w:val="CodeBlock"/>
+      </w:pPr>
+      <w:r>
+        <w:t>Mode/Locks: Photoreal image-to-video. First frame = source. Preserve identity/outfit/props/background/composition/AR. Allow subtle cosmetic accents only (tiny glints, micro halo); no recolor, no wardrobe/hair/makeup changes, no reframing.</w:t>
+      </w:r>
+      <w:r>
+        <w:br/>
+        <w:t>Subject &amp; Look: Glamorous female model in a red dress with a gold headpiece and gold jewelry (neck &amp; wrists).</w:t>
+      </w:r>
+      <w:r>
+        <w:br/>
+        <w:t>Camera: Ultra-smooth slight pan right-to-left, ≤5° arc. No crop/wobble; subject centered.</w:t>
+      </w:r>
+      <w:r>
+        <w:br/>
+        <w:t>Timeline (10s):</w:t>
+      </w:r>
+      <w:r>
+        <w:br/>
+        <w:t>0–1s: hold pose, minimal breathing; soft blink around 0.8s.</w:t>
+      </w:r>
+      <w:r>
+        <w:br/>
+        <w:t>1–3s: eyes look to camera-right; head remains mostly still.</w:t>
+      </w:r>
+      <w:r>
+        <w:br/>
+        <w:t xml:space="preserve">3–6s: focal action—hair </w:t>
+      </w:r>
+      <w:proofErr w:type="spellStart"/>
+      <w:r>
+        <w:t>flyaways</w:t>
+      </w:r>
+      <w:proofErr w:type="spellEnd"/>
+      <w:r>
+        <w:t xml:space="preserve"> flutter gently at the edges; gold headpiece/bracelets catch brief specular glints.</w:t>
+      </w:r>
+      <w:r>
+        <w:br/>
+        <w:t>6–8s: action resolves; eyes return to camera, expression steady.</w:t>
+      </w:r>
+      <w:r>
+        <w:br/>
+        <w:t>8–10s: match original pose; optional micro blink near 9.5s.</w:t>
+      </w:r>
+      <w:r>
+        <w:br/>
+        <w:t>Lighting/Scene: Keep original warm key; optional subdued red-halo bloom ≤8% for ≤0.5s; otherwise environment unchanged.</w:t>
+      </w:r>
+      <w:r>
+        <w:br/>
+        <w:t>Lens/Look: virtual 85 mm portrait, smooth easing.</w:t>
+      </w:r>
+      <w:r>
+        <w:br/>
+        <w:t>Negatives: No shake, ghosting, motion blur, distortion, text/logos, extra characters, cuts, no reframing, no lip/mouth motion.</w:t>
+      </w:r>
+    </w:p>
+    <w:p/>
+    <w:p>
+      <w:pPr>
+        <w:pStyle w:val="CodeBlock"/>
         <w:rPr>
-          <w:rFonts w:ascii="Cambria Math" w:hAnsi="Cambria Math" w:cs="Cambria Math"/>
+          <w:lang w:val="ru-RU"/>
         </w:rPr>
-        <w:t>‑</w:t>
-      </w:r>
-      <w:r>
-        <w:t>to</w:t>
-      </w:r>
-      <w:r>
-        <w:rPr>
-          <w:rFonts w:ascii="Cambria Math" w:hAnsi="Cambria Math" w:cs="Cambria Math"/>
-        </w:rPr>
-        <w:t>‑</w:t>
-      </w:r>
-      <w:r>
-        <w:t>video. Use the uploaded photo as the exact first frame. Preserve identity, outfit, props, background. No restyl</w:t>
-      </w:r>
-      <w:r>
-        <w:t>e</w:t>
-      </w:r>
-      <w:r>
-        <w:t>.</w:t>
-      </w:r>
-    </w:p>
-    <w:p>
-      <w:r>
-        <w:t xml:space="preserve">Subject: </w:t>
-      </w:r>
-      <w:r>
-        <w:t>A glamorous top model</w:t>
-      </w:r>
-      <w:r>
-        <w:t xml:space="preserve"> </w:t>
-      </w:r>
-      <w:r>
-        <w:t>in a red dress</w:t>
-      </w:r>
-      <w:r>
-        <w:t xml:space="preserve"> </w:t>
-      </w:r>
-      <w:r>
-        <w:t xml:space="preserve">with a </w:t>
-      </w:r>
-      <w:r>
-        <w:t>gold</w:t>
-      </w:r>
-      <w:r>
-        <w:t xml:space="preserve"> </w:t>
-      </w:r>
-      <w:r>
-        <w:t>headpiece</w:t>
-      </w:r>
-      <w:r>
-        <w:t xml:space="preserve"> on </w:t>
-      </w:r>
-      <w:r>
-        <w:t>her</w:t>
-      </w:r>
-      <w:r>
-        <w:t xml:space="preserve"> head</w:t>
-      </w:r>
-      <w:r>
-        <w:t xml:space="preserve"> </w:t>
-      </w:r>
-      <w:r>
-        <w:t>and gold jewelry on the neck and wrists.</w:t>
-      </w:r>
-    </w:p>
-    <w:p>
-      <w:r>
-        <w:t xml:space="preserve">Duration 8s. </w:t>
-      </w:r>
-    </w:p>
-    <w:p>
-      <w:r>
-        <w:t xml:space="preserve">Cinematic portrait, </w:t>
-      </w:r>
-      <w:r>
-        <w:t>p</w:t>
-      </w:r>
-      <w:r>
-        <w:t>ush-in 1</w:t>
-      </w:r>
-      <w:r>
-        <w:t>0</w:t>
-      </w:r>
-      <w:r>
-        <w:t>% with a slow right-to-left camera orbit (~8°).</w:t>
-      </w:r>
-      <w:r>
-        <w:t xml:space="preserve"> </w:t>
-      </w:r>
-      <w:r>
-        <w:t>Breathing motion in chest/shoulders is minimal.</w:t>
-      </w:r>
-      <w:r>
-        <w:t xml:space="preserve"> </w:t>
-      </w:r>
-      <w:r>
-        <w:t>She blinks once</w:t>
-      </w:r>
-      <w:r>
-        <w:t>.</w:t>
-      </w:r>
-      <w:r>
-        <w:t xml:space="preserve"> </w:t>
-      </w:r>
-      <w:r>
-        <w:t xml:space="preserve">Hair </w:t>
-      </w:r>
-      <w:proofErr w:type="spellStart"/>
-      <w:r>
-        <w:t>flyaways</w:t>
-      </w:r>
-      <w:proofErr w:type="spellEnd"/>
-      <w:r>
-        <w:t xml:space="preserve"> flutter slightly.</w:t>
-      </w:r>
-      <w:r>
-        <w:t xml:space="preserve"> </w:t>
-      </w:r>
-      <w:r>
-        <w:t xml:space="preserve">Gold headpiece and bracelets catch brief glints. </w:t>
-      </w:r>
-      <w:r>
-        <w:t>Add tiny glowing red embers drifting behind her.</w:t>
-      </w:r>
-      <w:r>
-        <w:t xml:space="preserve"> </w:t>
-      </w:r>
-      <w:r>
-        <w:t>Background</w:t>
-      </w:r>
-      <w:r>
-        <w:t xml:space="preserve"> </w:t>
-      </w:r>
-      <w:r>
-        <w:t>red</w:t>
-      </w:r>
-      <w:r>
-        <w:t xml:space="preserve"> </w:t>
-      </w:r>
-      <w:r>
-        <w:t>halo</w:t>
-      </w:r>
-      <w:r>
-        <w:t xml:space="preserve"> </w:t>
-      </w:r>
-      <w:r>
-        <w:t>blooms</w:t>
-      </w:r>
-      <w:r>
-        <w:t xml:space="preserve"> </w:t>
-      </w:r>
-      <w:r>
-        <w:t>subtly</w:t>
-      </w:r>
-      <w:r>
-        <w:t xml:space="preserve">. </w:t>
-      </w:r>
-      <w:r>
-        <w:t>Lighting stays warm;</w:t>
-      </w:r>
-      <w:r>
-        <w:t xml:space="preserve"> </w:t>
-      </w:r>
-      <w:r>
-        <w:t>No mouth talk, no big hand motion.</w:t>
-      </w:r>
-    </w:p>
-    <w:p>
-      <w:r>
-        <w:t>No camera shake, no ghosting, no motion blur, no distortion, no extra characters, no cuts.</w:t>
+      </w:pPr>
+      <w:r>
+        <w:t>A glamorous woman in a red dress with a gold headpiece stands confidently against a warm red backdrop, her jewelry glinting subtly. The camera smoothly pans right-to-left in a shallow arc, maintaining her centered composition while her eyes shift toward camera-right and return, blinking softly under steady lighting, preserving every detail of her attire and pose without distortion or reframing.</w:t>
       </w:r>
     </w:p>
     <w:p>

</xml_diff>